<commit_message>
added another gsap example
</commit_message>
<xml_diff>
--- a/printed notes.docx
+++ b/printed notes.docx
@@ -3,7 +3,260 @@
 <w:document xmlns:wpc="http://schemas.microsoft.com/office/word/2010/wordprocessingCanvas" xmlns:cx="http://schemas.microsoft.com/office/drawing/2014/chartex" xmlns:cx1="http://schemas.microsoft.com/office/drawing/2015/9/8/chartex" xmlns:cx2="http://schemas.microsoft.com/office/drawing/2015/10/21/chartex" xmlns:cx3="http://schemas.microsoft.com/office/drawing/2016/5/9/chartex" xmlns:cx4="http://schemas.microsoft.com/office/drawing/2016/5/10/chartex" xmlns:cx5="http://schemas.microsoft.com/office/drawing/2016/5/11/chartex" xmlns:cx6="http://schemas.microsoft.com/office/drawing/2016/5/12/chartex" xmlns:cx7="http://schemas.microsoft.com/office/drawing/2016/5/13/chartex" xmlns:cx8="http://schemas.microsoft.com/office/drawing/2016/5/14/chartex" xmlns:mc="http://schemas.openxmlformats.org/markup-compatibility/2006" xmlns:aink="http://schemas.microsoft.com/office/drawing/2016/ink" xmlns:am3d="http://schemas.microsoft.com/office/drawing/2017/model3d" xmlns:o="urn:schemas-microsoft-com:office:office" xmlns:r="http://schemas.openxmlformats.org/officeDocument/2006/relationships" xmlns:m="http://schemas.openxmlformats.org/officeDocument/2006/math" xmlns:v="urn:schemas-microsoft-com:vml" xmlns:wp14="http://schemas.microsoft.com/office/word/2010/wordprocessingDrawing" xmlns:wp="http://schemas.openxmlformats.org/drawingml/2006/wordprocessingDrawing" xmlns:w10="urn:schemas-microsoft-com:office:word" xmlns:w="http://schemas.openxmlformats.org/wordprocessingml/2006/main" xmlns:w14="http://schemas.microsoft.com/office/word/2010/wordml" xmlns:w15="http://schemas.microsoft.com/office/word/2012/wordml" xmlns:w16cex="http://schemas.microsoft.com/office/word/2018/wordml/cex" xmlns:w16cid="http://schemas.microsoft.com/office/word/2016/wordml/cid" xmlns:w16="http://schemas.microsoft.com/office/word/2018/wordml" xmlns:w16se="http://schemas.microsoft.com/office/word/2015/wordml/symex" xmlns:wpg="http://schemas.microsoft.com/office/word/2010/wordprocessingGroup" xmlns:wpi="http://schemas.microsoft.com/office/word/2010/wordprocessingInk" xmlns:wne="http://schemas.microsoft.com/office/word/2006/wordml" xmlns:wps="http://schemas.microsoft.com/office/word/2010/wordprocessingShape" mc:Ignorable="w14 w15 w16se w16cid w16 w16cex wp14">
   <w:body>
     <w:p>
-      <w:r>
+      <w:pPr>
+        <w:pStyle w:val="ListParagraph"/>
+        <w:numPr>
+          <w:ilvl w:val="0"/>
+          <w:numId w:val="2"/>
+        </w:numPr>
+        <w:spacing w:line="480" w:lineRule="auto"/>
+      </w:pPr>
+      <w:r>
+        <w:rPr>
+          <w:b/>
+          <w:bCs/>
+        </w:rPr>
+        <w:t xml:space="preserve">Intro – </w:t>
+      </w:r>
+      <w:r>
+        <w:t>Wh</w:t>
+      </w:r>
+      <w:r>
+        <w:t>en do you feel you should use animations?</w:t>
+      </w:r>
+    </w:p>
+    <w:p>
+      <w:pPr>
+        <w:pStyle w:val="ListParagraph"/>
+        <w:numPr>
+          <w:ilvl w:val="0"/>
+          <w:numId w:val="2"/>
+        </w:numPr>
+        <w:spacing w:line="480" w:lineRule="auto"/>
+      </w:pPr>
+      <w:r>
+        <w:rPr>
+          <w:b/>
+          <w:bCs/>
+        </w:rPr>
+        <w:t>When to use –</w:t>
+      </w:r>
+      <w:r>
+        <w:t xml:space="preserve"> eyes are hardwired to moving objects. weather tells a story. </w:t>
+      </w:r>
+      <w:proofErr w:type="spellStart"/>
+      <w:r>
+        <w:t>Scrollspy</w:t>
+      </w:r>
+      <w:proofErr w:type="spellEnd"/>
+      <w:r>
+        <w:t xml:space="preserve"> or spinning wheels naturally guide a user.</w:t>
+      </w:r>
+    </w:p>
+    <w:p>
+      <w:pPr>
+        <w:pStyle w:val="ListParagraph"/>
+        <w:numPr>
+          <w:ilvl w:val="0"/>
+          <w:numId w:val="2"/>
+        </w:numPr>
+        <w:spacing w:line="480" w:lineRule="auto"/>
+      </w:pPr>
+      <w:r>
+        <w:rPr>
+          <w:b/>
+          <w:bCs/>
+        </w:rPr>
+        <w:t xml:space="preserve">Performance expense – </w:t>
+      </w:r>
+      <w:r>
+        <w:t>Transform and Opacity only effect Composite</w:t>
+      </w:r>
+      <w:r>
+        <w:br/>
+      </w:r>
+      <w:r>
+        <w:rPr>
+          <w:b/>
+          <w:bCs/>
+        </w:rPr>
+        <w:t>style</w:t>
+      </w:r>
+      <w:r>
+        <w:t xml:space="preserve"> calculates which styles apply to the elements</w:t>
+      </w:r>
+      <w:r>
+        <w:br/>
+      </w:r>
+      <w:r>
+        <w:rPr>
+          <w:b/>
+          <w:bCs/>
+        </w:rPr>
+        <w:t>Layout</w:t>
+      </w:r>
+      <w:r>
+        <w:t xml:space="preserve"> generate geometry and position of each element</w:t>
+      </w:r>
+      <w:r>
+        <w:br/>
+      </w:r>
+      <w:r>
+        <w:rPr>
+          <w:b/>
+          <w:bCs/>
+        </w:rPr>
+        <w:t>Paint</w:t>
+      </w:r>
+      <w:r>
+        <w:t xml:space="preserve"> fills out the pixels of each element in the layers that make out the page</w:t>
+      </w:r>
+      <w:r>
+        <w:br/>
+      </w:r>
+      <w:r>
+        <w:rPr>
+          <w:b/>
+          <w:bCs/>
+        </w:rPr>
+        <w:t>composite</w:t>
+      </w:r>
+      <w:r>
+        <w:t xml:space="preserve"> which draws the layers out on the screen</w:t>
+      </w:r>
+    </w:p>
+    <w:p>
+      <w:pPr>
+        <w:pStyle w:val="ListParagraph"/>
+        <w:numPr>
+          <w:ilvl w:val="0"/>
+          <w:numId w:val="2"/>
+        </w:numPr>
+        <w:spacing w:line="480" w:lineRule="auto"/>
+      </w:pPr>
+      <w:r>
+        <w:rPr>
+          <w:b/>
+          <w:bCs/>
+        </w:rPr>
+        <w:t>vestibular system</w:t>
+      </w:r>
+      <w:r>
+        <w:rPr>
+          <w:b/>
+          <w:bCs/>
+        </w:rPr>
+        <w:t xml:space="preserve"> </w:t>
+      </w:r>
+      <w:r>
+        <w:t xml:space="preserve">is responsible for sensory information processing and spatial orientation, may experience motion sickness, balance problems, headaches, and </w:t>
+      </w:r>
+      <w:r>
+        <w:t>nausea</w:t>
+      </w:r>
+    </w:p>
+    <w:p>
+      <w:pPr>
+        <w:pStyle w:val="ListParagraph"/>
+        <w:numPr>
+          <w:ilvl w:val="0"/>
+          <w:numId w:val="2"/>
+        </w:numPr>
+        <w:spacing w:line="480" w:lineRule="auto"/>
+      </w:pPr>
+      <w:r>
+        <w:rPr>
+          <w:b/>
+          <w:bCs/>
+        </w:rPr>
+        <w:t>scale | rotate | skew | translate</w:t>
+      </w:r>
+      <w:r>
+        <w:br/>
+      </w:r>
+      <w:r>
+        <w:rPr>
+          <w:b/>
+          <w:bCs/>
+        </w:rPr>
+        <w:t>Transitions</w:t>
+      </w:r>
+      <w:r>
+        <w:t xml:space="preserve"> are </w:t>
+      </w:r>
+      <w:r>
+        <w:t>used when you want to toggle between two states, animation, hover, checked, etc</w:t>
+      </w:r>
+      <w:r>
+        <w:t>.</w:t>
+      </w:r>
+      <w:r>
+        <w:br/>
+      </w:r>
+      <w:r>
+        <w:rPr>
+          <w:b/>
+          <w:bCs/>
+        </w:rPr>
+        <w:t>Animations</w:t>
+      </w:r>
+      <w:r>
+        <w:t xml:space="preserve"> are </w:t>
+      </w:r>
+      <w:r>
+        <w:t xml:space="preserve">great for </w:t>
+      </w:r>
+      <w:r>
+        <w:t>state-based</w:t>
+      </w:r>
+      <w:r>
+        <w:t xml:space="preserve"> animations where you can repeat</w:t>
+      </w:r>
+      <w:r>
+        <w:t>/stack</w:t>
+      </w:r>
+      <w:r>
+        <w:t xml:space="preserve"> the states</w:t>
+      </w:r>
+      <w:r>
+        <w:t>; uses from/to or a percentage.</w:t>
+      </w:r>
+    </w:p>
+    <w:p>
+      <w:pPr>
+        <w:pStyle w:val="ListParagraph"/>
+        <w:numPr>
+          <w:ilvl w:val="0"/>
+          <w:numId w:val="2"/>
+        </w:numPr>
+        <w:spacing w:line="480" w:lineRule="auto"/>
+      </w:pPr>
+      <w:r>
+        <w:rPr>
+          <w:b/>
+          <w:bCs/>
+        </w:rPr>
+        <w:t xml:space="preserve">Animated SVGs </w:t>
+      </w:r>
+      <w:r>
+        <w:t>have same benefits as SVGs</w:t>
+      </w:r>
+    </w:p>
+    <w:p/>
+    <w:p/>
+    <w:p/>
+    <w:p>
+      <w:pPr>
+        <w:rPr>
+          <w:b/>
+          <w:bCs/>
+        </w:rPr>
+      </w:pPr>
+      <w:r>
+        <w:rPr>
+          <w:b/>
+          <w:bCs/>
+        </w:rPr>
         <w:t>Lottie instructions</w:t>
       </w:r>
     </w:p>
@@ -115,12 +368,6 @@
         <w:t>webpage.</w:t>
       </w:r>
     </w:p>
-    <w:p>
-      <w:r>
-        <w:t>Is Preferences &gt; Scripting &amp; Expressions &gt; Allow Scripts to Write Files and Access Network enabled?</w:t>
-      </w:r>
-    </w:p>
-    <w:p/>
     <w:sectPr>
       <w:pgSz w:w="12240" w:h="15840"/>
       <w:pgMar w:top="1440" w:right="1440" w:bottom="1440" w:left="1440" w:header="720" w:footer="720" w:gutter="0"/>
@@ -222,8 +469,97 @@
       </w:pPr>
     </w:lvl>
   </w:abstractNum>
+  <w:abstractNum w:abstractNumId="1" w15:restartNumberingAfterBreak="0">
+    <w:nsid w:val="46AD0D47"/>
+    <w:multiLevelType w:val="hybridMultilevel"/>
+    <w:tmpl w:val="F838491A"/>
+    <w:lvl w:ilvl="0" w:tplc="0409000F">
+      <w:start w:val="1"/>
+      <w:numFmt w:val="decimal"/>
+      <w:lvlText w:val="%1."/>
+      <w:lvlJc w:val="left"/>
+      <w:pPr>
+        <w:ind w:left="720" w:hanging="360"/>
+      </w:pPr>
+    </w:lvl>
+    <w:lvl w:ilvl="1" w:tplc="04090019" w:tentative="1">
+      <w:start w:val="1"/>
+      <w:numFmt w:val="lowerLetter"/>
+      <w:lvlText w:val="%2."/>
+      <w:lvlJc w:val="left"/>
+      <w:pPr>
+        <w:ind w:left="1440" w:hanging="360"/>
+      </w:pPr>
+    </w:lvl>
+    <w:lvl w:ilvl="2" w:tplc="0409001B" w:tentative="1">
+      <w:start w:val="1"/>
+      <w:numFmt w:val="lowerRoman"/>
+      <w:lvlText w:val="%3."/>
+      <w:lvlJc w:val="right"/>
+      <w:pPr>
+        <w:ind w:left="2160" w:hanging="180"/>
+      </w:pPr>
+    </w:lvl>
+    <w:lvl w:ilvl="3" w:tplc="0409000F" w:tentative="1">
+      <w:start w:val="1"/>
+      <w:numFmt w:val="decimal"/>
+      <w:lvlText w:val="%4."/>
+      <w:lvlJc w:val="left"/>
+      <w:pPr>
+        <w:ind w:left="2880" w:hanging="360"/>
+      </w:pPr>
+    </w:lvl>
+    <w:lvl w:ilvl="4" w:tplc="04090019" w:tentative="1">
+      <w:start w:val="1"/>
+      <w:numFmt w:val="lowerLetter"/>
+      <w:lvlText w:val="%5."/>
+      <w:lvlJc w:val="left"/>
+      <w:pPr>
+        <w:ind w:left="3600" w:hanging="360"/>
+      </w:pPr>
+    </w:lvl>
+    <w:lvl w:ilvl="5" w:tplc="0409001B" w:tentative="1">
+      <w:start w:val="1"/>
+      <w:numFmt w:val="lowerRoman"/>
+      <w:lvlText w:val="%6."/>
+      <w:lvlJc w:val="right"/>
+      <w:pPr>
+        <w:ind w:left="4320" w:hanging="180"/>
+      </w:pPr>
+    </w:lvl>
+    <w:lvl w:ilvl="6" w:tplc="0409000F" w:tentative="1">
+      <w:start w:val="1"/>
+      <w:numFmt w:val="decimal"/>
+      <w:lvlText w:val="%7."/>
+      <w:lvlJc w:val="left"/>
+      <w:pPr>
+        <w:ind w:left="5040" w:hanging="360"/>
+      </w:pPr>
+    </w:lvl>
+    <w:lvl w:ilvl="7" w:tplc="04090019" w:tentative="1">
+      <w:start w:val="1"/>
+      <w:numFmt w:val="lowerLetter"/>
+      <w:lvlText w:val="%8."/>
+      <w:lvlJc w:val="left"/>
+      <w:pPr>
+        <w:ind w:left="5760" w:hanging="360"/>
+      </w:pPr>
+    </w:lvl>
+    <w:lvl w:ilvl="8" w:tplc="0409001B" w:tentative="1">
+      <w:start w:val="1"/>
+      <w:numFmt w:val="lowerRoman"/>
+      <w:lvlText w:val="%9."/>
+      <w:lvlJc w:val="right"/>
+      <w:pPr>
+        <w:ind w:left="6480" w:hanging="180"/>
+      </w:pPr>
+    </w:lvl>
+  </w:abstractNum>
   <w:num w:numId="1">
     <w:abstractNumId w:val="0"/>
+  </w:num>
+  <w:num w:numId="2">
+    <w:abstractNumId w:val="1"/>
   </w:num>
 </w:numbering>
 </file>
@@ -351,6 +687,7 @@
     <w:lsdException w:name="HTML Sample" w:semiHidden="1" w:unhideWhenUsed="1"/>
     <w:lsdException w:name="HTML Typewriter" w:semiHidden="1" w:unhideWhenUsed="1"/>
     <w:lsdException w:name="HTML Variable" w:semiHidden="1" w:unhideWhenUsed="1"/>
+    <w:lsdException w:name="Normal Table" w:semiHidden="1" w:unhideWhenUsed="1"/>
     <w:lsdException w:name="annotation subject" w:semiHidden="1" w:unhideWhenUsed="1"/>
     <w:lsdException w:name="No List" w:semiHidden="1" w:unhideWhenUsed="1"/>
     <w:lsdException w:name="Outline List 1" w:semiHidden="1" w:unhideWhenUsed="1"/>
@@ -397,8 +734,10 @@
     <w:lsdException w:name="Table Subtle 2" w:semiHidden="1" w:unhideWhenUsed="1"/>
     <w:lsdException w:name="Table Web 1" w:semiHidden="1" w:unhideWhenUsed="1"/>
     <w:lsdException w:name="Table Web 2" w:semiHidden="1" w:unhideWhenUsed="1"/>
+    <w:lsdException w:name="Table Web 3" w:semiHidden="1" w:unhideWhenUsed="1"/>
     <w:lsdException w:name="Balloon Text" w:semiHidden="1" w:unhideWhenUsed="1"/>
     <w:lsdException w:name="Table Grid" w:uiPriority="39"/>
+    <w:lsdException w:name="Table Theme" w:semiHidden="1" w:unhideWhenUsed="1"/>
     <w:lsdException w:name="Placeholder Text" w:semiHidden="1"/>
     <w:lsdException w:name="No Spacing" w:uiPriority="1" w:qFormat="1"/>
     <w:lsdException w:name="Light Shading" w:uiPriority="60"/>

</xml_diff>